<commit_message>
ot4et lab 2 + upd ot4et lab 1
</commit_message>
<xml_diff>
--- a/lab1/отчёт lab1.docx
+++ b/lab1/отчёт lab1.docx
@@ -340,6 +340,196 @@
     <w:p>
       <w:pPr>
         <w:pStyle w:val="a3"/>
+        <w:jc w:val="right"/>
+        <w:rPr>
+          <w:color w:val="000000"/>
+          <w:sz w:val="27"/>
+          <w:szCs w:val="27"/>
+        </w:rPr>
+      </w:pPr>
+      <w:r>
+        <w:rPr>
+          <w:color w:val="000000"/>
+          <w:sz w:val="27"/>
+          <w:szCs w:val="27"/>
+        </w:rPr>
+        <w:lastRenderedPageBreak/>
+        <w:t xml:space="preserve">ССЫЛКА НА </w:t>
+      </w:r>
+      <w:r>
+        <w:rPr>
+          <w:color w:val="000000"/>
+          <w:sz w:val="27"/>
+          <w:szCs w:val="27"/>
+          <w:lang w:val="en-US"/>
+        </w:rPr>
+        <w:t>GIT</w:t>
+      </w:r>
+      <w:r>
+        <w:rPr>
+          <w:color w:val="000000"/>
+          <w:sz w:val="27"/>
+          <w:szCs w:val="27"/>
+        </w:rPr>
+        <w:t xml:space="preserve"> </w:t>
+      </w:r>
+      <w:r>
+        <w:rPr>
+          <w:color w:val="000000"/>
+          <w:sz w:val="27"/>
+          <w:szCs w:val="27"/>
+          <w:lang w:val="en-US"/>
+        </w:rPr>
+        <w:t>https</w:t>
+      </w:r>
+      <w:r>
+        <w:rPr>
+          <w:color w:val="000000"/>
+          <w:sz w:val="27"/>
+          <w:szCs w:val="27"/>
+        </w:rPr>
+        <w:t>://</w:t>
+      </w:r>
+      <w:proofErr w:type="spellStart"/>
+      <w:r>
+        <w:rPr>
+          <w:color w:val="000000"/>
+          <w:sz w:val="27"/>
+          <w:szCs w:val="27"/>
+          <w:lang w:val="en-US"/>
+        </w:rPr>
+        <w:t>github</w:t>
+      </w:r>
+      <w:proofErr w:type="spellEnd"/>
+      <w:r>
+        <w:rPr>
+          <w:color w:val="000000"/>
+          <w:sz w:val="27"/>
+          <w:szCs w:val="27"/>
+        </w:rPr>
+        <w:t>.</w:t>
+      </w:r>
+      <w:r>
+        <w:rPr>
+          <w:color w:val="000000"/>
+          <w:sz w:val="27"/>
+          <w:szCs w:val="27"/>
+          <w:lang w:val="en-US"/>
+        </w:rPr>
+        <w:t>com</w:t>
+      </w:r>
+      <w:r>
+        <w:rPr>
+          <w:color w:val="000000"/>
+          <w:sz w:val="27"/>
+          <w:szCs w:val="27"/>
+        </w:rPr>
+        <w:t>/</w:t>
+      </w:r>
+      <w:proofErr w:type="spellStart"/>
+      <w:r>
+        <w:rPr>
+          <w:color w:val="000000"/>
+          <w:sz w:val="27"/>
+          <w:szCs w:val="27"/>
+          <w:lang w:val="en-US"/>
+        </w:rPr>
+        <w:t>NikGapon</w:t>
+      </w:r>
+      <w:proofErr w:type="spellEnd"/>
+      <w:r>
+        <w:rPr>
+          <w:color w:val="000000"/>
+          <w:sz w:val="27"/>
+          <w:szCs w:val="27"/>
+        </w:rPr>
+        <w:t>/1</w:t>
+      </w:r>
+      <w:r>
+        <w:rPr>
+          <w:color w:val="000000"/>
+          <w:sz w:val="27"/>
+          <w:szCs w:val="27"/>
+          <w:lang w:val="en-US"/>
+        </w:rPr>
+        <w:t>year</w:t>
+      </w:r>
+      <w:r>
+        <w:rPr>
+          <w:color w:val="000000"/>
+          <w:sz w:val="27"/>
+          <w:szCs w:val="27"/>
+        </w:rPr>
+        <w:t>/</w:t>
+      </w:r>
+      <w:r>
+        <w:rPr>
+          <w:color w:val="000000"/>
+          <w:sz w:val="27"/>
+          <w:szCs w:val="27"/>
+          <w:lang w:val="en-US"/>
+        </w:rPr>
+        <w:t>tree</w:t>
+      </w:r>
+      <w:r>
+        <w:rPr>
+          <w:color w:val="000000"/>
+          <w:sz w:val="27"/>
+          <w:szCs w:val="27"/>
+        </w:rPr>
+        <w:t>/</w:t>
+      </w:r>
+      <w:r>
+        <w:rPr>
+          <w:color w:val="000000"/>
+          <w:sz w:val="27"/>
+          <w:szCs w:val="27"/>
+          <w:lang w:val="en-US"/>
+        </w:rPr>
+        <w:t>main</w:t>
+      </w:r>
+      <w:r>
+        <w:rPr>
+          <w:color w:val="000000"/>
+          <w:sz w:val="27"/>
+          <w:szCs w:val="27"/>
+        </w:rPr>
+        <w:t>/</w:t>
+      </w:r>
+      <w:r>
+        <w:rPr>
+          <w:color w:val="000000"/>
+          <w:sz w:val="27"/>
+          <w:szCs w:val="27"/>
+          <w:lang w:val="en-US"/>
+        </w:rPr>
+        <w:t>lab</w:t>
+      </w:r>
+      <w:r>
+        <w:rPr>
+          <w:color w:val="000000"/>
+          <w:sz w:val="27"/>
+          <w:szCs w:val="27"/>
+        </w:rPr>
+        <w:t>1</w:t>
+      </w:r>
+      <w:bookmarkStart w:id="0" w:name="_GoBack"/>
+      <w:bookmarkEnd w:id="0"/>
+    </w:p>
+    <w:p>
+      <w:pPr>
+        <w:pStyle w:val="a3"/>
+        <w:jc w:val="right"/>
+        <w:rPr>
+          <w:color w:val="000000"/>
+          <w:sz w:val="27"/>
+          <w:szCs w:val="27"/>
+        </w:rPr>
+      </w:pPr>
+    </w:p>
+    <w:p>
+      <w:pPr>
+        <w:pStyle w:val="a3"/>
         <w:jc w:val="center"/>
         <w:rPr>
           <w:b/>
@@ -357,7 +547,6 @@
           <w:sz w:val="27"/>
           <w:szCs w:val="27"/>
         </w:rPr>
-        <w:lastRenderedPageBreak/>
         <w:t>Домашнее задание – часть 1</w:t>
       </w:r>
     </w:p>
@@ -688,6 +877,7 @@
           <w:sz w:val="27"/>
           <w:szCs w:val="27"/>
         </w:rPr>
+        <w:lastRenderedPageBreak/>
         <w:t>Надо выбрать любой логотип автомобиля и нарисовать его контуром схематично.</w:t>
       </w:r>
       <w:r>
@@ -909,8 +1099,6 @@
         </w:rPr>
         <w:t>!</w:t>
       </w:r>
-      <w:bookmarkStart w:id="0" w:name="_GoBack"/>
-      <w:bookmarkEnd w:id="0"/>
     </w:p>
     <w:p>
       <w:pPr>

</xml_diff>